<commit_message>
Language changes and Push 4.4 for store review
</commit_message>
<xml_diff>
--- a/OldReader ScreenShots/details.docx
+++ b/OldReader ScreenShots/details.docx
@@ -56,25 +56,68 @@
     <w:p/>
     <w:p>
       <w:r>
-        <w:t>New in 4.3</w:t>
-      </w:r>
-    </w:p>
-    <w:p>
-      <w:r>
-        <w:t>Allow opening of page in External Browser.</w:t>
-      </w:r>
-    </w:p>
-    <w:p>
-      <w:r>
-        <w:t>New icons for favorites.</w:t>
-      </w:r>
-    </w:p>
-    <w:p>
-      <w:r>
-        <w:t>Allow emailing the feed items.</w:t>
+        <w:t>New in 4.4</w:t>
+      </w:r>
+    </w:p>
+    <w:p>
+      <w:r>
+        <w:t xml:space="preserve">New Languages - French, </w:t>
+      </w:r>
+      <w:proofErr w:type="spellStart"/>
+      <w:r>
+        <w:t>Bahasa</w:t>
+      </w:r>
+      <w:proofErr w:type="spellEnd"/>
+      <w:r>
+        <w:t xml:space="preserve"> and Brazilian Portuguese</w:t>
+      </w:r>
+    </w:p>
+    <w:p>
+      <w:r>
+        <w:t xml:space="preserve">Experimental languages - Czech, Danish, German, Spanish, Finnish, Italian, Dutch, Polish, Russian, </w:t>
       </w:r>
       <w:bookmarkStart w:id="0" w:name="_GoBack"/>
       <w:bookmarkEnd w:id="0"/>
+      <w:r>
+        <w:t>Swedish and Turkish</w:t>
+      </w:r>
+    </w:p>
+    <w:p/>
+    <w:p>
+      <w:r>
+        <w:t>Fixed a crash for large local cache</w:t>
+      </w:r>
+    </w:p>
+    <w:p>
+      <w:r>
+        <w:t>Max duration for cached items.</w:t>
+      </w:r>
+    </w:p>
+    <w:p>
+      <w:r>
+        <w:t>Better progress status</w:t>
+      </w:r>
+    </w:p>
+    <w:p/>
+    <w:p>
+      <w:r>
+        <w:t>New in 4.3</w:t>
+      </w:r>
+    </w:p>
+    <w:p>
+      <w:r>
+        <w:t>Allow opening of page in External Browser.</w:t>
+      </w:r>
+    </w:p>
+    <w:p>
+      <w:r>
+        <w:t>New icons for favorites.</w:t>
+      </w:r>
+    </w:p>
+    <w:p>
+      <w:r>
+        <w:t>Allow emailing the feed items.</w:t>
+      </w:r>
     </w:p>
     <w:sectPr>
       <w:pgSz w:w="12240" w:h="15840"/>

</xml_diff>

<commit_message>
Support for starred items
Ned to verify the WP7 version.
</commit_message>
<xml_diff>
--- a/OldReader ScreenShots/details.docx
+++ b/OldReader ScreenShots/details.docx
@@ -30,63 +30,67 @@
     </w:p>
     <w:p>
       <w:r>
-        <w:t>Easy navigation – swipe left/right while reading a feed to go to the next/previous item.</w:t>
-      </w:r>
-    </w:p>
-    <w:p>
-      <w:r>
-        <w:t>Swipe horizontally on a feed in the subscription view to mark it read/unread.</w:t>
-      </w:r>
-    </w:p>
-    <w:p>
-      <w:r>
-        <w:t>Download already read items from “The Old Reader”.</w:t>
-      </w:r>
-    </w:p>
-    <w:p>
-      <w:r>
-        <w:t>Watch embedded YouTube videos.</w:t>
-      </w:r>
-    </w:p>
-    <w:p>
-      <w:r>
-        <w:t>Share the feeds to Social networks or Email the links.</w:t>
-      </w:r>
-    </w:p>
-    <w:p/>
-    <w:p>
-      <w:r>
-        <w:t>New in 4.4</w:t>
-      </w:r>
-    </w:p>
-    <w:p>
-      <w:r>
-        <w:t xml:space="preserve">New Languages - French, </w:t>
-      </w:r>
-      <w:proofErr w:type="spellStart"/>
-      <w:r>
-        <w:t>Bahasa</w:t>
-      </w:r>
-      <w:proofErr w:type="spellEnd"/>
-      <w:r>
-        <w:t xml:space="preserve"> and Brazilian Portuguese</w:t>
-      </w:r>
-    </w:p>
-    <w:p>
-      <w:r>
-        <w:t xml:space="preserve">Experimental languages - Czech, Danish, German, Spanish, Finnish, Italian, Dutch, Polish, Russian, </w:t>
+        <w:t>Easy navigation – swipe left/right while read</w:t>
       </w:r>
       <w:bookmarkStart w:id="0" w:name="_GoBack"/>
       <w:bookmarkEnd w:id="0"/>
       <w:r>
-        <w:t>Swedish and Turkish</w:t>
+        <w:t>ing a feed to go to the next/previous item.</w:t>
+      </w:r>
+    </w:p>
+    <w:p>
+      <w:r>
+        <w:t>Swipe horizontally on a feed in the subscription view to mark it read/unread.</w:t>
+      </w:r>
+    </w:p>
+    <w:p>
+      <w:r>
+        <w:t>Download already read items from “The Old Reader”.</w:t>
+      </w:r>
+    </w:p>
+    <w:p>
+      <w:r>
+        <w:t>Watch embedded YouTube videos.</w:t>
+      </w:r>
+    </w:p>
+    <w:p>
+      <w:r>
+        <w:t>Share the feeds to Social networks or Email the links.</w:t>
       </w:r>
     </w:p>
     <w:p/>
     <w:p>
       <w:r>
+        <w:t>New in 5.0</w:t>
+      </w:r>
+    </w:p>
+    <w:p>
+      <w:r>
+        <w:t xml:space="preserve">New Languages - French, </w:t>
+      </w:r>
+      <w:proofErr w:type="spellStart"/>
+      <w:r>
+        <w:t>Bahasa</w:t>
+      </w:r>
+      <w:proofErr w:type="spellEnd"/>
+      <w:r>
+        <w:t xml:space="preserve">, </w:t>
+      </w:r>
+      <w:r>
+        <w:t>Brazilian Portuguese</w:t>
+      </w:r>
+      <w:r>
+        <w:t xml:space="preserve"> and Swedish</w:t>
+      </w:r>
+    </w:p>
+    <w:p/>
+    <w:p>
+      <w:r>
         <w:t>Fixed a crash for large local cache</w:t>
       </w:r>
+      <w:r>
+        <w:t>.</w:t>
+      </w:r>
     </w:p>
     <w:p>
       <w:r>
@@ -96,6 +100,14 @@
     <w:p>
       <w:r>
         <w:t>Better progress status</w:t>
+      </w:r>
+      <w:r>
+        <w:t>.</w:t>
+      </w:r>
+    </w:p>
+    <w:p>
+      <w:r>
+        <w:t>Ability to check for updates.</w:t>
       </w:r>
     </w:p>
     <w:p/>

</xml_diff>

<commit_message>
merged the starred and local saved sections
</commit_message>
<xml_diff>
--- a/OldReader ScreenShots/details.docx
+++ b/OldReader ScreenShots/details.docx
@@ -30,32 +30,48 @@
     </w:p>
     <w:p>
       <w:r>
-        <w:t>Easy navigation – swipe left/right while read</w:t>
+        <w:t>Easy navigation – swipe left/right while reading a feed to go to the next/previous item.</w:t>
+      </w:r>
+    </w:p>
+    <w:p>
+      <w:r>
+        <w:t>Swipe horizontally on a feed in the subscription view to mark it read/unread.</w:t>
+      </w:r>
+    </w:p>
+    <w:p>
+      <w:r>
+        <w:t>Download already read items from “The Old Reader”.</w:t>
+      </w:r>
+    </w:p>
+    <w:p>
+      <w:r>
+        <w:t>Watch embedded YouTube videos.</w:t>
+      </w:r>
+    </w:p>
+    <w:p>
+      <w:r>
+        <w:t>Share the feeds to Social networks or Email the links.</w:t>
+      </w:r>
+    </w:p>
+    <w:p/>
+    <w:p>
+      <w:r>
+        <w:t>New in 5.1</w:t>
+      </w:r>
+    </w:p>
+    <w:p>
+      <w:r>
+        <w:t>Support for Old Reader’s “Starred” items and syncing the existing saved item over to the starred items.</w:t>
+      </w:r>
+    </w:p>
+    <w:p>
+      <w:r>
+        <w:t>Minor performance improvements</w:t>
       </w:r>
       <w:bookmarkStart w:id="0" w:name="_GoBack"/>
       <w:bookmarkEnd w:id="0"/>
       <w:r>
-        <w:t>ing a feed to go to the next/previous item.</w:t>
-      </w:r>
-    </w:p>
-    <w:p>
-      <w:r>
-        <w:t>Swipe horizontally on a feed in the subscription view to mark it read/unread.</w:t>
-      </w:r>
-    </w:p>
-    <w:p>
-      <w:r>
-        <w:t>Download already read items from “The Old Reader”.</w:t>
-      </w:r>
-    </w:p>
-    <w:p>
-      <w:r>
-        <w:t>Watch embedded YouTube videos.</w:t>
-      </w:r>
-    </w:p>
-    <w:p>
-      <w:r>
-        <w:t>Share the feeds to Social networks or Email the links.</w:t>
+        <w:t>.</w:t>
       </w:r>
     </w:p>
     <w:p/>
@@ -83,7 +99,6 @@
         <w:t xml:space="preserve"> and Swedish</w:t>
       </w:r>
     </w:p>
-    <w:p/>
     <w:p>
       <w:r>
         <w:t>Fixed a crash for large local cache</w:t>

</xml_diff>